<commit_message>
Further testing (sdtlu vs. resampling using different-sized base datasets)
</commit_message>
<xml_diff>
--- a/Dataset testing and reports/powe(R)OC revision plans.docx
+++ b/Dataset testing and reports/powe(R)OC revision plans.docx
@@ -33,6 +33,122 @@
           <w:u w:val="single"/>
         </w:rPr>
         <w:t>(R)OC testing</w:t>
+      </w:r>
+    </w:p>
+    <w:p>
+      <w:pPr>
+        <w:pStyle w:val="ListParagraph"/>
+        <w:numPr>
+          <w:ilvl w:val="0"/>
+          <w:numId w:val="1"/>
+        </w:numPr>
+        <w:rPr>
+          <w:rFonts w:ascii="Times New Roman" w:hAnsi="Times New Roman" w:cs="Times New Roman"/>
+          <w:sz w:val="28"/>
+          <w:szCs w:val="28"/>
+        </w:rPr>
+      </w:pPr>
+      <w:r>
+        <w:rPr>
+          <w:rFonts w:ascii="Times New Roman" w:hAnsi="Times New Roman" w:cs="Times New Roman"/>
+          <w:sz w:val="28"/>
+          <w:szCs w:val="28"/>
+        </w:rPr>
+        <w:t xml:space="preserve">Show that similar </w:t>
+      </w:r>
+      <w:proofErr w:type="spellStart"/>
+      <w:r>
+        <w:rPr>
+          <w:rFonts w:ascii="Times New Roman" w:hAnsi="Times New Roman" w:cs="Times New Roman"/>
+          <w:sz w:val="28"/>
+          <w:szCs w:val="28"/>
+        </w:rPr>
+        <w:t>pAUC</w:t>
+      </w:r>
+      <w:proofErr w:type="spellEnd"/>
+      <w:r>
+        <w:rPr>
+          <w:rFonts w:ascii="Times New Roman" w:hAnsi="Times New Roman" w:cs="Times New Roman"/>
+          <w:sz w:val="28"/>
+          <w:szCs w:val="28"/>
+        </w:rPr>
+        <w:t xml:space="preserve"> differences, </w:t>
+      </w:r>
+      <w:r>
+        <w:rPr>
+          <w:rFonts w:ascii="Times New Roman" w:hAnsi="Times New Roman" w:cs="Times New Roman"/>
+          <w:i/>
+          <w:iCs/>
+          <w:sz w:val="28"/>
+          <w:szCs w:val="28"/>
+        </w:rPr>
+        <w:t xml:space="preserve">D </w:t>
+      </w:r>
+      <w:r>
+        <w:rPr>
+          <w:rFonts w:ascii="Times New Roman" w:hAnsi="Times New Roman" w:cs="Times New Roman"/>
+          <w:sz w:val="28"/>
+          <w:szCs w:val="28"/>
+        </w:rPr>
+        <w:t>statistics can lead to different power estimates – hence need for simulation-based methods</w:t>
+      </w:r>
+    </w:p>
+    <w:p>
+      <w:pPr>
+        <w:pStyle w:val="ListParagraph"/>
+        <w:numPr>
+          <w:ilvl w:val="0"/>
+          <w:numId w:val="1"/>
+        </w:numPr>
+        <w:rPr>
+          <w:rFonts w:ascii="Times New Roman" w:hAnsi="Times New Roman" w:cs="Times New Roman"/>
+          <w:sz w:val="28"/>
+          <w:szCs w:val="28"/>
+        </w:rPr>
+      </w:pPr>
+      <w:r>
+        <w:rPr>
+          <w:rFonts w:ascii="Times New Roman" w:hAnsi="Times New Roman" w:cs="Times New Roman"/>
+          <w:sz w:val="28"/>
+          <w:szCs w:val="28"/>
+        </w:rPr>
+        <w:t xml:space="preserve">Possible addition: Analogue with a simpler analysis (e.g., </w:t>
+      </w:r>
+      <w:r>
+        <w:rPr>
+          <w:rFonts w:ascii="Times New Roman" w:hAnsi="Times New Roman" w:cs="Times New Roman"/>
+          <w:i/>
+          <w:iCs/>
+          <w:sz w:val="28"/>
+          <w:szCs w:val="28"/>
+        </w:rPr>
+        <w:t>t-</w:t>
+      </w:r>
+      <w:r>
+        <w:rPr>
+          <w:rFonts w:ascii="Times New Roman" w:hAnsi="Times New Roman" w:cs="Times New Roman"/>
+          <w:sz w:val="28"/>
+          <w:szCs w:val="28"/>
+        </w:rPr>
+        <w:t xml:space="preserve">test, same Cohen’s </w:t>
+      </w:r>
+      <w:r>
+        <w:rPr>
+          <w:rFonts w:ascii="Times New Roman" w:hAnsi="Times New Roman" w:cs="Times New Roman"/>
+          <w:i/>
+          <w:iCs/>
+          <w:sz w:val="28"/>
+          <w:szCs w:val="28"/>
+        </w:rPr>
+        <w:t xml:space="preserve">d </w:t>
+      </w:r>
+      <w:r>
+        <w:rPr>
+          <w:rFonts w:ascii="Times New Roman" w:hAnsi="Times New Roman" w:cs="Times New Roman"/>
+          <w:sz w:val="28"/>
+          <w:szCs w:val="28"/>
+        </w:rPr>
+        <w:t>but different power)</w:t>
       </w:r>
     </w:p>
     <w:p>
@@ -285,6 +401,7 @@
           <w:sz w:val="28"/>
           <w:szCs w:val="28"/>
         </w:rPr>
+        <w:lastRenderedPageBreak/>
         <w:drawing>
           <wp:inline distT="0" distB="0" distL="0" distR="0" wp14:anchorId="535FBDD8" wp14:editId="408423B8">
             <wp:extent cx="5937250" cy="2698750"/>
@@ -339,44 +456,6 @@
       <w:pPr>
         <w:pStyle w:val="ListParagraph"/>
         <w:numPr>
-          <w:ilvl w:val="0"/>
-          <w:numId w:val="1"/>
-        </w:numPr>
-        <w:rPr>
-          <w:rFonts w:ascii="Times New Roman" w:hAnsi="Times New Roman" w:cs="Times New Roman"/>
-          <w:sz w:val="28"/>
-          <w:szCs w:val="28"/>
-        </w:rPr>
-      </w:pPr>
-      <w:r>
-        <w:rPr>
-          <w:rFonts w:ascii="Times New Roman" w:hAnsi="Times New Roman" w:cs="Times New Roman"/>
-          <w:sz w:val="28"/>
-          <w:szCs w:val="28"/>
-        </w:rPr>
-        <w:t xml:space="preserve">Test how </w:t>
-      </w:r>
-      <w:r>
-        <w:rPr>
-          <w:rFonts w:ascii="Times New Roman" w:hAnsi="Times New Roman" w:cs="Times New Roman"/>
-          <w:sz w:val="28"/>
-          <w:szCs w:val="28"/>
-        </w:rPr>
-        <w:t xml:space="preserve">provided data and </w:t>
-      </w:r>
-      <w:r>
-        <w:rPr>
-          <w:rFonts w:ascii="Times New Roman" w:hAnsi="Times New Roman" w:cs="Times New Roman"/>
-          <w:sz w:val="28"/>
-          <w:szCs w:val="28"/>
-        </w:rPr>
-        <w:t>sample size of the provided data affects the results:</w:t>
-      </w:r>
-    </w:p>
-    <w:p>
-      <w:pPr>
-        <w:pStyle w:val="ListParagraph"/>
-        <w:numPr>
           <w:ilvl w:val="1"/>
           <w:numId w:val="1"/>
         </w:numPr>
@@ -386,15 +465,6 @@
           <w:szCs w:val="28"/>
         </w:rPr>
       </w:pPr>
-      <w:r>
-        <w:rPr>
-          <w:rFonts w:ascii="Times New Roman" w:hAnsi="Times New Roman" w:cs="Times New Roman"/>
-          <w:sz w:val="28"/>
-          <w:szCs w:val="28"/>
-        </w:rPr>
-        <w:lastRenderedPageBreak/>
-        <w:t xml:space="preserve">Generate multiple datasets from the same </w:t>
-      </w:r>
       <w:proofErr w:type="spellStart"/>
       <w:r>
         <w:rPr>
@@ -423,6 +493,114 @@
           <w:sz w:val="28"/>
           <w:szCs w:val="28"/>
         </w:rPr>
+        <w:t xml:space="preserve">method slightly overestimates </w:t>
+      </w:r>
+      <w:proofErr w:type="spellStart"/>
+      <w:r>
+        <w:rPr>
+          <w:rFonts w:ascii="Times New Roman" w:hAnsi="Times New Roman" w:cs="Times New Roman"/>
+          <w:sz w:val="28"/>
+          <w:szCs w:val="28"/>
+        </w:rPr>
+        <w:t>pAUC</w:t>
+      </w:r>
+      <w:proofErr w:type="spellEnd"/>
+      <w:r>
+        <w:rPr>
+          <w:rFonts w:ascii="Times New Roman" w:hAnsi="Times New Roman" w:cs="Times New Roman"/>
+          <w:sz w:val="28"/>
+          <w:szCs w:val="28"/>
+        </w:rPr>
+        <w:t>?</w:t>
+      </w:r>
+    </w:p>
+    <w:p>
+      <w:pPr>
+        <w:pStyle w:val="ListParagraph"/>
+        <w:numPr>
+          <w:ilvl w:val="0"/>
+          <w:numId w:val="1"/>
+        </w:numPr>
+        <w:rPr>
+          <w:rFonts w:ascii="Times New Roman" w:hAnsi="Times New Roman" w:cs="Times New Roman"/>
+          <w:sz w:val="28"/>
+          <w:szCs w:val="28"/>
+        </w:rPr>
+      </w:pPr>
+      <w:r>
+        <w:rPr>
+          <w:rFonts w:ascii="Times New Roman" w:hAnsi="Times New Roman" w:cs="Times New Roman"/>
+          <w:sz w:val="28"/>
+          <w:szCs w:val="28"/>
+        </w:rPr>
+        <w:t xml:space="preserve">Test how </w:t>
+      </w:r>
+      <w:r>
+        <w:rPr>
+          <w:rFonts w:ascii="Times New Roman" w:hAnsi="Times New Roman" w:cs="Times New Roman"/>
+          <w:sz w:val="28"/>
+          <w:szCs w:val="28"/>
+        </w:rPr>
+        <w:t xml:space="preserve">provided data and </w:t>
+      </w:r>
+      <w:r>
+        <w:rPr>
+          <w:rFonts w:ascii="Times New Roman" w:hAnsi="Times New Roman" w:cs="Times New Roman"/>
+          <w:sz w:val="28"/>
+          <w:szCs w:val="28"/>
+        </w:rPr>
+        <w:t>sample size of the provided data affects the results:</w:t>
+      </w:r>
+    </w:p>
+    <w:p>
+      <w:pPr>
+        <w:pStyle w:val="ListParagraph"/>
+        <w:numPr>
+          <w:ilvl w:val="1"/>
+          <w:numId w:val="1"/>
+        </w:numPr>
+        <w:rPr>
+          <w:rFonts w:ascii="Times New Roman" w:hAnsi="Times New Roman" w:cs="Times New Roman"/>
+          <w:sz w:val="28"/>
+          <w:szCs w:val="28"/>
+        </w:rPr>
+      </w:pPr>
+      <w:r>
+        <w:rPr>
+          <w:rFonts w:ascii="Times New Roman" w:hAnsi="Times New Roman" w:cs="Times New Roman"/>
+          <w:sz w:val="28"/>
+          <w:szCs w:val="28"/>
+        </w:rPr>
+        <w:t xml:space="preserve">Generate multiple datasets from the same </w:t>
+      </w:r>
+      <w:proofErr w:type="spellStart"/>
+      <w:r>
+        <w:rPr>
+          <w:rFonts w:ascii="Times New Roman" w:hAnsi="Times New Roman" w:cs="Times New Roman"/>
+          <w:i/>
+          <w:iCs/>
+          <w:sz w:val="28"/>
+          <w:szCs w:val="28"/>
+        </w:rPr>
+        <w:t>sdtlu</w:t>
+      </w:r>
+      <w:proofErr w:type="spellEnd"/>
+      <w:r>
+        <w:rPr>
+          <w:rFonts w:ascii="Times New Roman" w:hAnsi="Times New Roman" w:cs="Times New Roman"/>
+          <w:i/>
+          <w:iCs/>
+          <w:sz w:val="28"/>
+          <w:szCs w:val="28"/>
+        </w:rPr>
+        <w:t xml:space="preserve"> </w:t>
+      </w:r>
+      <w:r>
+        <w:rPr>
+          <w:rFonts w:ascii="Times New Roman" w:hAnsi="Times New Roman" w:cs="Times New Roman"/>
+          <w:sz w:val="28"/>
+          <w:szCs w:val="28"/>
+        </w:rPr>
         <w:t>model with different sample sizes and use this as the base</w:t>
       </w:r>
     </w:p>
@@ -430,6 +608,308 @@
       <w:pPr>
         <w:pStyle w:val="ListParagraph"/>
         <w:numPr>
+          <w:ilvl w:val="2"/>
+          <w:numId w:val="1"/>
+        </w:numPr>
+        <w:rPr>
+          <w:rFonts w:ascii="Times New Roman" w:hAnsi="Times New Roman" w:cs="Times New Roman"/>
+          <w:sz w:val="28"/>
+          <w:szCs w:val="28"/>
+        </w:rPr>
+      </w:pPr>
+      <w:proofErr w:type="spellStart"/>
+      <w:r>
+        <w:rPr>
+          <w:rFonts w:ascii="Times New Roman" w:hAnsi="Times New Roman" w:cs="Times New Roman"/>
+          <w:sz w:val="28"/>
+          <w:szCs w:val="28"/>
+        </w:rPr>
+        <w:t>Colloff</w:t>
+      </w:r>
+      <w:proofErr w:type="spellEnd"/>
+      <w:r>
+        <w:rPr>
+          <w:rFonts w:ascii="Times New Roman" w:hAnsi="Times New Roman" w:cs="Times New Roman"/>
+          <w:sz w:val="28"/>
+          <w:szCs w:val="28"/>
+        </w:rPr>
+        <w:t xml:space="preserve"> et al., 2021a (Exp 2): High- vs. Low-similarity fillers</w:t>
+      </w:r>
+    </w:p>
+    <w:p>
+      <w:pPr>
+        <w:pStyle w:val="ListParagraph"/>
+        <w:numPr>
+          <w:ilvl w:val="3"/>
+          <w:numId w:val="1"/>
+        </w:numPr>
+        <w:rPr>
+          <w:rFonts w:ascii="Times New Roman" w:hAnsi="Times New Roman" w:cs="Times New Roman"/>
+          <w:sz w:val="28"/>
+          <w:szCs w:val="28"/>
+        </w:rPr>
+      </w:pPr>
+      <w:r>
+        <w:rPr>
+          <w:rFonts w:ascii="Times New Roman" w:hAnsi="Times New Roman" w:cs="Times New Roman"/>
+          <w:sz w:val="28"/>
+          <w:szCs w:val="28"/>
+        </w:rPr>
+        <w:t>Lineup size = 6</w:t>
+      </w:r>
+    </w:p>
+    <w:p>
+      <w:pPr>
+        <w:pStyle w:val="ListParagraph"/>
+        <w:numPr>
+          <w:ilvl w:val="3"/>
+          <w:numId w:val="1"/>
+        </w:numPr>
+        <w:rPr>
+          <w:rFonts w:ascii="Times New Roman" w:hAnsi="Times New Roman" w:cs="Times New Roman"/>
+          <w:sz w:val="28"/>
+          <w:szCs w:val="28"/>
+        </w:rPr>
+      </w:pPr>
+      <w:r>
+        <w:rPr>
+          <w:rFonts w:ascii="Times New Roman" w:hAnsi="Times New Roman" w:cs="Times New Roman"/>
+          <w:sz w:val="28"/>
+          <w:szCs w:val="28"/>
+        </w:rPr>
+        <w:t xml:space="preserve">Ns = </w:t>
+      </w:r>
+      <w:r>
+        <w:rPr>
+          <w:rFonts w:ascii="Times New Roman" w:hAnsi="Times New Roman" w:cs="Times New Roman"/>
+          <w:sz w:val="28"/>
+          <w:szCs w:val="28"/>
+        </w:rPr>
+        <w:t>500, 1000, 2000, 3000</w:t>
+      </w:r>
+    </w:p>
+    <w:p>
+      <w:pPr>
+        <w:pStyle w:val="ListParagraph"/>
+        <w:numPr>
+          <w:ilvl w:val="2"/>
+          <w:numId w:val="1"/>
+        </w:numPr>
+        <w:rPr>
+          <w:rFonts w:ascii="Times New Roman" w:hAnsi="Times New Roman" w:cs="Times New Roman"/>
+          <w:sz w:val="28"/>
+          <w:szCs w:val="28"/>
+        </w:rPr>
+      </w:pPr>
+      <w:r>
+        <w:rPr>
+          <w:rFonts w:ascii="Times New Roman" w:hAnsi="Times New Roman" w:cs="Times New Roman"/>
+          <w:sz w:val="28"/>
+          <w:szCs w:val="28"/>
+        </w:rPr>
+        <w:t>Palmer et al., 2013: Long- vs. short-delay</w:t>
+      </w:r>
+    </w:p>
+    <w:p>
+      <w:pPr>
+        <w:pStyle w:val="ListParagraph"/>
+        <w:numPr>
+          <w:ilvl w:val="3"/>
+          <w:numId w:val="1"/>
+        </w:numPr>
+        <w:rPr>
+          <w:rFonts w:ascii="Times New Roman" w:hAnsi="Times New Roman" w:cs="Times New Roman"/>
+          <w:sz w:val="28"/>
+          <w:szCs w:val="28"/>
+        </w:rPr>
+      </w:pPr>
+      <w:r>
+        <w:rPr>
+          <w:rFonts w:ascii="Times New Roman" w:hAnsi="Times New Roman" w:cs="Times New Roman"/>
+          <w:sz w:val="28"/>
+          <w:szCs w:val="28"/>
+        </w:rPr>
+        <w:t>Lineup size = 8</w:t>
+      </w:r>
+    </w:p>
+    <w:p>
+      <w:pPr>
+        <w:pStyle w:val="ListParagraph"/>
+        <w:numPr>
+          <w:ilvl w:val="3"/>
+          <w:numId w:val="1"/>
+        </w:numPr>
+        <w:rPr>
+          <w:rFonts w:ascii="Times New Roman" w:hAnsi="Times New Roman" w:cs="Times New Roman"/>
+          <w:sz w:val="28"/>
+          <w:szCs w:val="28"/>
+        </w:rPr>
+      </w:pPr>
+      <w:r>
+        <w:rPr>
+          <w:rFonts w:ascii="Times New Roman" w:hAnsi="Times New Roman" w:cs="Times New Roman"/>
+          <w:sz w:val="28"/>
+          <w:szCs w:val="28"/>
+        </w:rPr>
+        <w:t>Ns = 500, 1000, 2000, 3000</w:t>
+      </w:r>
+    </w:p>
+    <w:p>
+      <w:pPr>
+        <w:pStyle w:val="ListParagraph"/>
+        <w:numPr>
+          <w:ilvl w:val="2"/>
+          <w:numId w:val="1"/>
+        </w:numPr>
+        <w:rPr>
+          <w:rFonts w:ascii="Times New Roman" w:hAnsi="Times New Roman" w:cs="Times New Roman"/>
+          <w:sz w:val="28"/>
+          <w:szCs w:val="28"/>
+        </w:rPr>
+      </w:pPr>
+      <w:r>
+        <w:rPr>
+          <w:rFonts w:ascii="Times New Roman" w:hAnsi="Times New Roman" w:cs="Times New Roman"/>
+          <w:sz w:val="28"/>
+          <w:szCs w:val="28"/>
+        </w:rPr>
+        <w:t xml:space="preserve">Toy example: </w:t>
+      </w:r>
+    </w:p>
+    <w:p>
+      <w:pPr>
+        <w:pStyle w:val="ListParagraph"/>
+        <w:numPr>
+          <w:ilvl w:val="3"/>
+          <w:numId w:val="1"/>
+        </w:numPr>
+        <w:rPr>
+          <w:rFonts w:ascii="Times New Roman" w:hAnsi="Times New Roman" w:cs="Times New Roman"/>
+          <w:sz w:val="28"/>
+          <w:szCs w:val="28"/>
+        </w:rPr>
+      </w:pPr>
+      <w:r>
+        <w:rPr>
+          <w:rFonts w:ascii="Times New Roman" w:hAnsi="Times New Roman" w:cs="Times New Roman"/>
+          <w:sz w:val="28"/>
+          <w:szCs w:val="28"/>
+        </w:rPr>
+        <w:t>Lineup size = 6</w:t>
+      </w:r>
+    </w:p>
+    <w:p>
+      <w:pPr>
+        <w:pStyle w:val="ListParagraph"/>
+        <w:numPr>
+          <w:ilvl w:val="3"/>
+          <w:numId w:val="1"/>
+        </w:numPr>
+        <w:rPr>
+          <w:rFonts w:ascii="Times New Roman" w:hAnsi="Times New Roman" w:cs="Times New Roman"/>
+          <w:sz w:val="28"/>
+          <w:szCs w:val="28"/>
+        </w:rPr>
+      </w:pPr>
+      <w:r>
+        <w:rPr>
+          <w:rFonts w:ascii="Times New Roman" w:hAnsi="Times New Roman" w:cs="Times New Roman"/>
+          <w:i/>
+          <w:iCs/>
+          <w:sz w:val="28"/>
+          <w:szCs w:val="28"/>
+        </w:rPr>
+        <w:t>d</w:t>
+      </w:r>
+      <w:r>
+        <w:rPr>
+          <w:rFonts w:ascii="Times New Roman" w:hAnsi="Times New Roman" w:cs="Times New Roman"/>
+          <w:sz w:val="28"/>
+          <w:szCs w:val="28"/>
+        </w:rPr>
+        <w:t>s = 2, 2.5</w:t>
+      </w:r>
+    </w:p>
+    <w:p>
+      <w:pPr>
+        <w:pStyle w:val="ListParagraph"/>
+        <w:numPr>
+          <w:ilvl w:val="3"/>
+          <w:numId w:val="1"/>
+        </w:numPr>
+        <w:rPr>
+          <w:rFonts w:ascii="Times New Roman" w:hAnsi="Times New Roman" w:cs="Times New Roman"/>
+          <w:sz w:val="28"/>
+          <w:szCs w:val="28"/>
+        </w:rPr>
+      </w:pPr>
+      <w:r>
+        <w:rPr>
+          <w:rFonts w:ascii="Times New Roman" w:hAnsi="Times New Roman" w:cs="Times New Roman"/>
+          <w:sz w:val="28"/>
+          <w:szCs w:val="28"/>
+        </w:rPr>
+        <w:t>sigma = 1</w:t>
+      </w:r>
+    </w:p>
+    <w:p>
+      <w:pPr>
+        <w:pStyle w:val="ListParagraph"/>
+        <w:numPr>
+          <w:ilvl w:val="3"/>
+          <w:numId w:val="1"/>
+        </w:numPr>
+        <w:rPr>
+          <w:rFonts w:ascii="Times New Roman" w:hAnsi="Times New Roman" w:cs="Times New Roman"/>
+          <w:sz w:val="28"/>
+          <w:szCs w:val="28"/>
+        </w:rPr>
+      </w:pPr>
+      <w:r>
+        <w:rPr>
+          <w:rFonts w:ascii="Times New Roman" w:hAnsi="Times New Roman" w:cs="Times New Roman"/>
+          <w:i/>
+          <w:iCs/>
+          <w:sz w:val="28"/>
+          <w:szCs w:val="28"/>
+        </w:rPr>
+        <w:t>c</w:t>
+      </w:r>
+      <w:r>
+        <w:rPr>
+          <w:rFonts w:ascii="Times New Roman" w:hAnsi="Times New Roman" w:cs="Times New Roman"/>
+          <w:sz w:val="28"/>
+          <w:szCs w:val="28"/>
+        </w:rPr>
+        <w:t>s = 1, 1.1, 1.2, 1.3, 1.4, 1.5, 1.6</w:t>
+      </w:r>
+    </w:p>
+    <w:p>
+      <w:pPr>
+        <w:pStyle w:val="ListParagraph"/>
+        <w:numPr>
+          <w:ilvl w:val="3"/>
+          <w:numId w:val="1"/>
+        </w:numPr>
+        <w:rPr>
+          <w:rFonts w:ascii="Times New Roman" w:hAnsi="Times New Roman" w:cs="Times New Roman"/>
+          <w:sz w:val="28"/>
+          <w:szCs w:val="28"/>
+        </w:rPr>
+      </w:pPr>
+      <w:r>
+        <w:rPr>
+          <w:rFonts w:ascii="Times New Roman" w:hAnsi="Times New Roman" w:cs="Times New Roman"/>
+          <w:sz w:val="28"/>
+          <w:szCs w:val="28"/>
+        </w:rPr>
+        <w:t>Ns = 500, 1000, 2000, 3000</w:t>
+      </w:r>
+    </w:p>
+    <w:p>
+      <w:pPr>
+        <w:pStyle w:val="ListParagraph"/>
+        <w:numPr>
           <w:ilvl w:val="0"/>
           <w:numId w:val="1"/>
         </w:numPr>
@@ -445,8 +925,22 @@
           <w:sz w:val="28"/>
           <w:szCs w:val="28"/>
         </w:rPr>
-        <w:t>Test power of a couple landmark experiments</w:t>
-      </w:r>
+        <w:t>Worked example: sequential vs. simultaneous</w:t>
+      </w:r>
+    </w:p>
+    <w:p>
+      <w:pPr>
+        <w:pStyle w:val="ListParagraph"/>
+        <w:numPr>
+          <w:ilvl w:val="1"/>
+          <w:numId w:val="1"/>
+        </w:numPr>
+        <w:rPr>
+          <w:rFonts w:ascii="Times New Roman" w:hAnsi="Times New Roman" w:cs="Times New Roman"/>
+          <w:sz w:val="28"/>
+          <w:szCs w:val="28"/>
+        </w:rPr>
+      </w:pPr>
     </w:p>
     <w:p>
       <w:pPr>
@@ -578,6 +1072,7 @@
           <w:sz w:val="28"/>
           <w:szCs w:val="28"/>
         </w:rPr>
+        <w:lastRenderedPageBreak/>
         <w:t xml:space="preserve">Justify why the analytic methods are not appropriate (e.g., not designed for </w:t>
       </w:r>
       <w:proofErr w:type="spellStart"/>
@@ -697,37 +1192,6 @@
     </w:p>
     <w:p>
       <w:pPr>
-        <w:pStyle w:val="ListParagraph"/>
-        <w:numPr>
-          <w:ilvl w:val="0"/>
-          <w:numId w:val="1"/>
-        </w:numPr>
-        <w:rPr>
-          <w:rFonts w:ascii="Times New Roman" w:hAnsi="Times New Roman" w:cs="Times New Roman"/>
-          <w:sz w:val="28"/>
-          <w:szCs w:val="28"/>
-        </w:rPr>
-      </w:pPr>
-      <w:r>
-        <w:rPr>
-          <w:rFonts w:ascii="Times New Roman" w:hAnsi="Times New Roman" w:cs="Times New Roman"/>
-          <w:sz w:val="28"/>
-          <w:szCs w:val="28"/>
-        </w:rPr>
-        <w:t>Worked example including data/model simulation methods</w:t>
-      </w:r>
-    </w:p>
-    <w:p>
-      <w:pPr>
-        <w:rPr>
-          <w:rFonts w:ascii="Times New Roman" w:hAnsi="Times New Roman" w:cs="Times New Roman"/>
-          <w:sz w:val="28"/>
-          <w:szCs w:val="28"/>
-        </w:rPr>
-      </w:pPr>
-    </w:p>
-    <w:p>
-      <w:pPr>
         <w:rPr>
           <w:rFonts w:ascii="Times New Roman" w:hAnsi="Times New Roman" w:cs="Times New Roman"/>
           <w:sz w:val="28"/>
@@ -806,30 +1270,27 @@
       </w:r>
       <w:proofErr w:type="gramEnd"/>
       <w:r>
-        <w:t xml:space="preserve"> the hit rates on an ROC function by a multiplicative factor. The paper admits that </w:t>
+        <w:t xml:space="preserve"> the hit rates on an ROC function by a multiplicative factor. The paper admits that this strategy is a bit out-of-step with actual data, and it is not justified by any model of lineup performance that I know of. Letting the user specify different shifts in hit rate across confidence levels is unlikely to produce desirable results. How would researchers know which confidence levels should have bigger shifts than which others? This seems like a place where theoretical guidance from a reasonable model would be critical.</w:t>
+      </w:r>
+      <w:r>
+        <w:br/>
+      </w:r>
+      <w:r>
+        <w:br/>
+        <w:t>By the way, Figure 5 should be on the log scale. The raw ratios give the impression that deviations above 1 are larger than deviations below 1, but this is an artifact of the measure. (When Condition One is higher, ratios can go from 1 to infinity. When Condition 2 is higher, ratios can go from 1 to zero.)</w:t>
+      </w:r>
+      <w:r>
+        <w:br/>
+      </w:r>
+      <w:r>
+        <w:br/>
+        <w:t>What should researchers do if they are testing a variable that they expect will affect false-alarm rates in addition to (or instead of) hit rates?</w:t>
+      </w:r>
+      <w:r>
+        <w:br/>
       </w:r>
       <w:r>
         <w:lastRenderedPageBreak/>
-        <w:t>this strategy is a bit out-of-step with actual data, and it is not justified by any model of lineup performance that I know of. Letting the user specify different shifts in hit rate across confidence levels is unlikely to produce desirable results. How would researchers know which confidence levels should have bigger shifts than which others? This seems like a place where theoretical guidance from a reasonable model would be critical.</w:t>
-      </w:r>
-      <w:r>
-        <w:br/>
-      </w:r>
-      <w:r>
-        <w:br/>
-        <w:t>By the way, Figure 5 should be on the log scale. The raw ratios give the impression that deviations above 1 are larger than deviations below 1, but this is an artifact of the measure. (When Condition One is higher, ratios can go from 1 to infinity. When Condition 2 is higher, ratios can go from 1 to zero.)</w:t>
-      </w:r>
-      <w:r>
-        <w:br/>
-      </w:r>
-      <w:r>
-        <w:br/>
-        <w:t>What should researchers do if they are testing a variable that they expect will affect false-alarm rates in addition to (or instead of) hit rates?</w:t>
-      </w:r>
-      <w:r>
-        <w:br/>
-      </w:r>
-      <w:r>
         <w:br/>
         <w:t xml:space="preserve">It would be a big advantage to be able to simulate condition differences using a model that does a better job of matching lineup ROC data. The Max-SDT model is a good candidate, and perhaps the current package could call </w:t>
       </w:r>
@@ -875,178 +1336,182 @@
       </w:r>
       <w:r>
         <w:br/>
+        <w:t xml:space="preserve">In summary, developing this package was a great idea and it would </w:t>
+      </w:r>
+      <w:proofErr w:type="gramStart"/>
+      <w:r>
+        <w:t>definitely serve</w:t>
+      </w:r>
+      <w:proofErr w:type="gramEnd"/>
+      <w:r>
+        <w:t xml:space="preserve"> a need in the field. This potential for widespread use is a great reason to make sure that the assumptions are sound and that researchers have the flexibility they need to be creative in designing new studies. </w:t>
+      </w:r>
+      <w:r>
+        <w:br/>
+      </w:r>
+      <w:r>
+        <w:br/>
+        <w:t xml:space="preserve">Jeff </w:t>
+      </w:r>
+      <w:proofErr w:type="spellStart"/>
+      <w:r>
+        <w:t>Starns</w:t>
+      </w:r>
+      <w:proofErr w:type="spellEnd"/>
+      <w:r>
+        <w:br/>
+      </w:r>
+      <w:r>
+        <w:br/>
+      </w:r>
+      <w:r>
+        <w:br/>
+      </w:r>
+      <w:r>
+        <w:br/>
+      </w:r>
+      <w:r>
+        <w:rPr>
+          <w:u w:val="single"/>
+        </w:rPr>
+        <w:t>Reviewer: 2</w:t>
+      </w:r>
+      <w:r>
+        <w:br/>
+      </w:r>
+      <w:r>
+        <w:br/>
+        <w:t>Comments to the Author</w:t>
+      </w:r>
+      <w:r>
+        <w:br/>
+        <w:t xml:space="preserve">This manuscript proposes a simulation-based power analysis for ROC curves generated from eyewitness </w:t>
       </w:r>
       <w:r>
         <w:lastRenderedPageBreak/>
-        <w:t xml:space="preserve">In summary, developing this package was a great idea and it would </w:t>
+        <w:t xml:space="preserve">lineup experiments. An R shiny app was developed. </w:t>
+      </w:r>
+      <w:r>
+        <w:br/>
+      </w:r>
+      <w:r>
+        <w:br/>
+        <w:t>The topic of this work is very timely and fills an important gap. The basic idea is excellent and will be of great benefit. The manuscript is fairly well written (but see below) and of appropriate length. The work is suitable for the journal.</w:t>
+      </w:r>
+      <w:r>
+        <w:br/>
+      </w:r>
+      <w:r>
+        <w:br/>
+        <w:t>I hope a version of this work is published. There are, however, a few issues that I would like to see addressed before publication.</w:t>
+      </w:r>
+      <w:r>
+        <w:br/>
+      </w:r>
+      <w:r>
+        <w:br/>
+        <w:t xml:space="preserve">It is unfortunate that in a paper developed to determine power for </w:t>
+      </w:r>
+      <w:proofErr w:type="spellStart"/>
+      <w:r>
+        <w:t>pAUC</w:t>
+      </w:r>
+      <w:proofErr w:type="spellEnd"/>
+      <w:r>
+        <w:t xml:space="preserve"> that neither </w:t>
+      </w:r>
+      <w:proofErr w:type="spellStart"/>
+      <w:r>
+        <w:t>pAUC</w:t>
+      </w:r>
+      <w:proofErr w:type="spellEnd"/>
+      <w:r>
+        <w:t xml:space="preserve"> nor the test statistic that is being analyzed are defined or even described. The closest we get is the reference in the caption of Figure 7.  Similar for DPP. Also, in general, DPP is not discussed nearly in depth as </w:t>
+      </w:r>
+      <w:proofErr w:type="spellStart"/>
+      <w:r>
+        <w:t>pAUC</w:t>
+      </w:r>
+      <w:proofErr w:type="spellEnd"/>
+      <w:r>
+        <w:t xml:space="preserve">. </w:t>
+      </w:r>
+      <w:r>
+        <w:br/>
+      </w:r>
+      <w:r>
+        <w:br/>
+        <w:t>The general idea of the next few comments is that the method needs to be tested more thoroughly.</w:t>
+      </w:r>
+      <w:r>
+        <w:br/>
+      </w:r>
+      <w:r>
+        <w:br/>
+        <w:t xml:space="preserve">There is a good discussion of the advantages of a bootstrapping/simulation-based method. However, simulation-based methods are not without disadvantages. The lack/minimization of discussion and testing surrounding these disadvantages is problematic. Is the method consistent, asymptotically valid, does independence of samples hold, </w:t>
+      </w:r>
+      <w:proofErr w:type="spellStart"/>
+      <w:r>
+        <w:t>etc</w:t>
+      </w:r>
+      <w:proofErr w:type="spellEnd"/>
+      <w:r>
+        <w:t xml:space="preserve">? How strongly does the provided data affect the results (e.g., test with subsets of the data and check variance)? </w:t>
+      </w:r>
+      <w:r>
+        <w:br/>
+      </w:r>
+      <w:r>
+        <w:br/>
+        <w:t>I understand the reticence to rely on models for the method. However, a potentially informative test would be to compare power analysis using the simulation-based method with data derived from a model (perhaps a SDT model). For example, generate data from the model, use those data to seed the simulations. That way you can determine the accuracy of your method. You could fit a model to the data to get appropriate parameters for testing.  </w:t>
+      </w:r>
+      <w:r>
+        <w:br/>
+      </w:r>
+      <w:r>
+        <w:br/>
+        <w:t xml:space="preserve">The multiplier assumption for correct IDs is probably a good approximation, however, it would be good to know whether that approximation comes with any bias. Does it depend on the absolute </w:t>
+      </w:r>
+      <w:proofErr w:type="spellStart"/>
+      <w:r>
+        <w:t>pAUC</w:t>
+      </w:r>
+      <w:proofErr w:type="spellEnd"/>
+      <w:r>
+        <w:t>? Is it possible for all performance levels (e.g., is it possible to assume too many trials)? Etc. Basically, test this assumption a bit more, especially as the provided analysis (Fig 5, which was useful) was equivocal. What happens if this assumption doesn’t hold?</w:t>
+      </w:r>
+      <w:r>
+        <w:br/>
+      </w:r>
+      <w:r>
+        <w:br/>
+        <w:t xml:space="preserve">Another major missing piece is an actual application of the method. There is very little justification in the literature for the sample sizes used in published papers. This work would be an excellent opportunity, and it would help the field, to backtrack and determine whether the sample sizes used in a few landmark previous studies were appropriate. Similarly, pick a few very common paradigms (e.g., sim vs seq) and give us some recommendations (feel free to hedge, but even a vague recommendation would be better than the current </w:t>
       </w:r>
       <w:proofErr w:type="gramStart"/>
       <w:r>
-        <w:t>definitely serve</w:t>
+        <w:t>state of affairs</w:t>
       </w:r>
       <w:proofErr w:type="gramEnd"/>
       <w:r>
-        <w:t xml:space="preserve"> a need in the field. This potential for widespread use is a great reason to make sure that the assumptions are sound and that researchers have the flexibility they need to be creative in designing new studies. </w:t>
-      </w:r>
-      <w:r>
-        <w:br/>
-      </w:r>
-      <w:r>
-        <w:br/>
-        <w:t xml:space="preserve">Jeff </w:t>
-      </w:r>
-      <w:proofErr w:type="spellStart"/>
-      <w:r>
-        <w:t>Starns</w:t>
-      </w:r>
-      <w:proofErr w:type="spellEnd"/>
-      <w:r>
-        <w:br/>
-      </w:r>
-      <w:r>
-        <w:br/>
-      </w:r>
-      <w:r>
-        <w:br/>
-      </w:r>
-      <w:r>
-        <w:br/>
-      </w:r>
-      <w:r>
-        <w:rPr>
-          <w:u w:val="single"/>
-        </w:rPr>
-        <w:t>Reviewer: 2</w:t>
-      </w:r>
-      <w:r>
-        <w:br/>
-      </w:r>
-      <w:r>
-        <w:br/>
-        <w:t>Comments to the Author</w:t>
-      </w:r>
-      <w:r>
-        <w:br/>
-        <w:t xml:space="preserve">This manuscript proposes a simulation-based power analysis for ROC curves generated from eyewitness lineup experiments. An R shiny app was developed. </w:t>
-      </w:r>
-      <w:r>
-        <w:br/>
-      </w:r>
-      <w:r>
-        <w:br/>
-        <w:t>The topic of this work is very timely and fills an important gap. The basic idea is excellent and will be of great benefit. The manuscript is fairly well written (but see below) and of appropriate length. The work is suitable for the journal.</w:t>
-      </w:r>
-      <w:r>
-        <w:br/>
-      </w:r>
-      <w:r>
-        <w:br/>
-        <w:t>I hope a version of this work is published. There are, however, a few issues that I would like to see addressed before publication.</w:t>
-      </w:r>
-      <w:r>
-        <w:br/>
-      </w:r>
-      <w:r>
-        <w:br/>
-        <w:t xml:space="preserve">It is unfortunate that in a paper developed to determine power for </w:t>
-      </w:r>
-      <w:proofErr w:type="spellStart"/>
-      <w:r>
-        <w:t>pAUC</w:t>
-      </w:r>
-      <w:proofErr w:type="spellEnd"/>
-      <w:r>
-        <w:t xml:space="preserve"> that neither </w:t>
-      </w:r>
-      <w:proofErr w:type="spellStart"/>
-      <w:r>
-        <w:t>pAUC</w:t>
-      </w:r>
-      <w:proofErr w:type="spellEnd"/>
-      <w:r>
-        <w:t xml:space="preserve"> nor the test statistic that is being analyzed are defined or even described. The closest we get is the reference in the caption of Figure 7.  Similar for DPP. Also, in general, DPP is not discussed nearly in depth as </w:t>
-      </w:r>
-      <w:proofErr w:type="spellStart"/>
-      <w:r>
-        <w:t>pAUC</w:t>
-      </w:r>
-      <w:proofErr w:type="spellEnd"/>
-      <w:r>
-        <w:t xml:space="preserve">. </w:t>
-      </w:r>
-      <w:r>
-        <w:br/>
-      </w:r>
-      <w:r>
-        <w:br/>
-        <w:t>The general idea of the next few comments is that the method needs to be tested more thoroughly.</w:t>
-      </w:r>
-      <w:r>
-        <w:br/>
-      </w:r>
-      <w:r>
-        <w:br/>
-        <w:t xml:space="preserve">There is a good discussion of the advantages of a bootstrapping/simulation-based method. However, simulation-based methods are not without disadvantages. The lack/minimization of discussion and testing surrounding these disadvantages is problematic. Is the method consistent, asymptotically valid, does independence of samples hold, </w:t>
-      </w:r>
-      <w:proofErr w:type="spellStart"/>
-      <w:r>
-        <w:t>etc</w:t>
-      </w:r>
-      <w:proofErr w:type="spellEnd"/>
-      <w:r>
-        <w:t xml:space="preserve">? How strongly does the provided data affect the results (e.g., test with subsets of the data and check variance)? </w:t>
-      </w:r>
-      <w:r>
-        <w:br/>
-      </w:r>
-      <w:r>
-        <w:br/>
-        <w:t>I understand the reticence to rely on models for the method. However, a potentially informative test would be to compare power analysis using the simulation-based method with data derived from a model (perhaps a SDT model). For example, generate data from the model, use those data to seed the simulations. That way you can determine the accuracy of your method. You could fit a model to the data to get appropriate parameters for testing.  </w:t>
-      </w:r>
-      <w:r>
-        <w:br/>
-      </w:r>
-      <w:r>
-        <w:br/>
-        <w:t xml:space="preserve">The multiplier assumption for correct IDs is probably a good approximation, however, it would be good to know whether that approximation comes with any bias. Does it depend on the absolute </w:t>
-      </w:r>
-      <w:proofErr w:type="spellStart"/>
-      <w:r>
-        <w:t>pAUC</w:t>
-      </w:r>
-      <w:proofErr w:type="spellEnd"/>
-      <w:r>
-        <w:t>? Is it possible for all performance levels (e.g., is it possible to assume too many trials)? Etc. Basically, test this assumption a bit more, especially as the provided analysis (Fig 5, which was useful) was equivocal. What happens if this assumption doesn’t hold?</w:t>
-      </w:r>
-      <w:r>
-        <w:br/>
+        <w:t>).</w:t>
+      </w:r>
+      <w:r>
+        <w:br/>
+      </w:r>
+      <w:r>
+        <w:br/>
+        <w:t>Provide a better rationale for why the analytic methods (p6) are not appropriate. Is no part of those methods feasible?</w:t>
+      </w:r>
+      <w:r>
+        <w:br/>
+      </w:r>
+      <w:r>
+        <w:br/>
+        <w:t xml:space="preserve">This is probably my lack of understanding, but how does the sample size of the provided data influence </w:t>
       </w:r>
       <w:r>
         <w:lastRenderedPageBreak/>
-        <w:br/>
-        <w:t xml:space="preserve">Another major missing piece is an actual application of the method. There is very little justification in the literature for the sample sizes used in published papers. This work would be an excellent opportunity, and it would help the field, to backtrack and determine whether the sample sizes used in a few landmark previous studies were appropriate. Similarly, pick a few very common paradigms (e.g., sim vs seq) and give us some recommendations (feel free to hedge, but even a vague recommendation would be better than the current </w:t>
-      </w:r>
-      <w:proofErr w:type="gramStart"/>
-      <w:r>
-        <w:t>state of affairs</w:t>
-      </w:r>
-      <w:proofErr w:type="gramEnd"/>
-      <w:r>
-        <w:t>).</w:t>
-      </w:r>
-      <w:r>
-        <w:br/>
-      </w:r>
-      <w:r>
-        <w:br/>
-        <w:t>Provide a better rationale for why the analytic methods (p6) are not appropriate. Is no part of those methods feasible?</w:t>
-      </w:r>
-      <w:r>
-        <w:br/>
-      </w:r>
-      <w:r>
-        <w:br/>
-        <w:t>This is probably my lack of understanding, but how does the sample size of the provided data influence the results?</w:t>
+        <w:t>the results?</w:t>
       </w:r>
       <w:r>
         <w:br/>
@@ -1155,7 +1620,7 @@
         <w:rFonts w:ascii="Courier New" w:hAnsi="Courier New" w:cs="Courier New" w:hint="default"/>
       </w:rPr>
     </w:lvl>
-    <w:lvl w:ilvl="2" w:tplc="10090005" w:tentative="1">
+    <w:lvl w:ilvl="2" w:tplc="10090005">
       <w:start w:val="1"/>
       <w:numFmt w:val="bullet"/>
       <w:lvlText w:val=""/>
@@ -1167,7 +1632,7 @@
         <w:rFonts w:ascii="Wingdings" w:hAnsi="Wingdings" w:hint="default"/>
       </w:rPr>
     </w:lvl>
-    <w:lvl w:ilvl="3" w:tplc="10090001" w:tentative="1">
+    <w:lvl w:ilvl="3" w:tplc="10090001">
       <w:start w:val="1"/>
       <w:numFmt w:val="bullet"/>
       <w:lvlText w:val=""/>

</xml_diff>